<commit_message>
Hiernate zapisuje login i haslo usera
Trzeba dokonczyc zapis licznikow
</commit_message>
<xml_diff>
--- a/hoprmonogram.docx
+++ b/hoprmonogram.docx
@@ -4,13 +4,21 @@
   <w:body>
     <w:p>
       <w:r>
-        <w:t xml:space="preserve">Harmonogram Java                     </w:t>
+        <w:t xml:space="preserve">Harmonogram </w:t>
+      </w:r>
+      <w:proofErr w:type="gramStart"/>
+      <w:r>
+        <w:t xml:space="preserve">Java                     </w:t>
       </w:r>
       <w:r>
         <w:tab/>
       </w:r>
       <w:r>
-        <w:t xml:space="preserve">                               Kamil Rega</w:t>
+        <w:t xml:space="preserve">                            </w:t>
+      </w:r>
+      <w:proofErr w:type="gramEnd"/>
+      <w:r>
+        <w:t xml:space="preserve">   Kamil Rega</w:t>
       </w:r>
     </w:p>
     <w:p>
@@ -36,7 +44,15 @@
     </w:p>
     <w:p/>
     <w:p>
-      <w:r>
+      <w:pPr>
+        <w:rPr>
+          <w:highlight w:val="yellow"/>
+        </w:rPr>
+      </w:pPr>
+      <w:r>
+        <w:rPr>
+          <w:highlight w:val="yellow"/>
+        </w:rPr>
         <w:t>QUIZWANIE</w:t>
       </w:r>
     </w:p>
@@ -44,74 +60,238 @@
       <w:pPr>
         <w:rPr>
           <w:b/>
-        </w:rPr>
-      </w:pPr>
-      <w:r>
-        <w:rPr>
-          <w:b/>
+          <w:highlight w:val="yellow"/>
+        </w:rPr>
+      </w:pPr>
+      <w:r>
+        <w:rPr>
+          <w:b/>
+          <w:highlight w:val="yellow"/>
         </w:rPr>
         <w:t>1.</w:t>
       </w:r>
       <w:r>
         <w:rPr>
           <w:b/>
+          <w:highlight w:val="yellow"/>
         </w:rPr>
         <w:t xml:space="preserve"> </w:t>
       </w:r>
       <w:r>
         <w:rPr>
           <w:b/>
+          <w:highlight w:val="yellow"/>
         </w:rPr>
         <w:t>Okienka Swing</w:t>
       </w:r>
     </w:p>
     <w:p>
-      <w:r>
+      <w:pPr>
+        <w:rPr>
+          <w:highlight w:val="yellow"/>
+        </w:rPr>
+      </w:pPr>
+      <w:r>
+        <w:rPr>
+          <w:highlight w:val="yellow"/>
+        </w:rPr>
         <w:t xml:space="preserve">1.Utworzenie klasy </w:t>
       </w:r>
-      <w:r>
+      <w:proofErr w:type="gramStart"/>
+      <w:r>
+        <w:rPr>
+          <w:highlight w:val="yellow"/>
+        </w:rPr>
         <w:t xml:space="preserve">Panel  </w:t>
       </w:r>
       <w:r>
+        <w:rPr>
+          <w:highlight w:val="yellow"/>
+        </w:rPr>
         <w:t>Logowania</w:t>
       </w:r>
-      <w:r>
+      <w:proofErr w:type="gramEnd"/>
+      <w:r>
+        <w:rPr>
+          <w:highlight w:val="yellow"/>
+        </w:rPr>
         <w:t>, klasy Panel Rejestracji</w:t>
       </w:r>
       <w:r>
+        <w:rPr>
+          <w:highlight w:val="yellow"/>
+        </w:rPr>
         <w:t xml:space="preserve">, </w:t>
       </w:r>
       <w:r>
+        <w:rPr>
+          <w:highlight w:val="yellow"/>
+        </w:rPr>
         <w:t>2</w:t>
       </w:r>
     </w:p>
     <w:p>
-      <w:r>
-        <w:t xml:space="preserve">2. okienko umozliwiajce zmiene konfiguracji </w:t>
-      </w:r>
-    </w:p>
-    <w:p>
-      <w:r>
-        <w:t>3. tryb odpowiedzi, + wyniki</w:t>
-      </w:r>
-      <w:r>
+      <w:pPr>
+        <w:rPr>
+          <w:highlight w:val="yellow"/>
+        </w:rPr>
+      </w:pPr>
+      <w:r>
+        <w:rPr>
+          <w:highlight w:val="yellow"/>
+        </w:rPr>
+        <w:t xml:space="preserve">2. </w:t>
+      </w:r>
+      <w:proofErr w:type="gramStart"/>
+      <w:r>
+        <w:rPr>
+          <w:highlight w:val="yellow"/>
+        </w:rPr>
+        <w:t>okienko</w:t>
+      </w:r>
+      <w:proofErr w:type="gramEnd"/>
+      <w:r>
+        <w:rPr>
+          <w:highlight w:val="yellow"/>
+        </w:rPr>
+        <w:t xml:space="preserve"> </w:t>
+      </w:r>
+      <w:proofErr w:type="spellStart"/>
+      <w:r>
+        <w:rPr>
+          <w:highlight w:val="yellow"/>
+        </w:rPr>
+        <w:t>umozliwiajce</w:t>
+      </w:r>
+      <w:proofErr w:type="spellEnd"/>
+      <w:r>
+        <w:rPr>
+          <w:highlight w:val="yellow"/>
+        </w:rPr>
+        <w:t xml:space="preserve"> </w:t>
+      </w:r>
+      <w:proofErr w:type="spellStart"/>
+      <w:r>
+        <w:rPr>
+          <w:highlight w:val="yellow"/>
+        </w:rPr>
+        <w:t>zmiene</w:t>
+      </w:r>
+      <w:proofErr w:type="spellEnd"/>
+      <w:r>
+        <w:rPr>
+          <w:highlight w:val="yellow"/>
+        </w:rPr>
+        <w:t xml:space="preserve"> konfiguracji </w:t>
+      </w:r>
+    </w:p>
+    <w:p>
+      <w:pPr>
+        <w:rPr>
+          <w:highlight w:val="yellow"/>
+        </w:rPr>
+      </w:pPr>
+      <w:r>
+        <w:rPr>
+          <w:highlight w:val="yellow"/>
+        </w:rPr>
+        <w:t xml:space="preserve">3. </w:t>
+      </w:r>
+      <w:proofErr w:type="gramStart"/>
+      <w:r>
+        <w:rPr>
+          <w:highlight w:val="yellow"/>
+        </w:rPr>
+        <w:t>tryb</w:t>
+      </w:r>
+      <w:proofErr w:type="gramEnd"/>
+      <w:r>
+        <w:rPr>
+          <w:highlight w:val="yellow"/>
+        </w:rPr>
+        <w:t xml:space="preserve"> odpowiedzi, + wyniki</w:t>
+      </w:r>
+      <w:r>
+        <w:rPr>
+          <w:highlight w:val="yellow"/>
+        </w:rPr>
         <w:t xml:space="preserve">  4</w:t>
       </w:r>
     </w:p>
     <w:p>
-      <w:r>
-        <w:t>4.okienko serwera wyswietlajace logi z mozliwoscia podania portu i ilości uzytkownikow</w:t>
-      </w:r>
-    </w:p>
-    <w:p>
-      <w:pPr>
-        <w:rPr>
-          <w:b/>
-        </w:rPr>
-      </w:pPr>
-      <w:r>
-        <w:rPr>
-          <w:b/>
+      <w:pPr>
+        <w:rPr>
+          <w:highlight w:val="yellow"/>
+        </w:rPr>
+      </w:pPr>
+      <w:r>
+        <w:rPr>
+          <w:highlight w:val="yellow"/>
+        </w:rPr>
+        <w:t>4.</w:t>
+      </w:r>
+      <w:proofErr w:type="gramStart"/>
+      <w:r>
+        <w:rPr>
+          <w:highlight w:val="yellow"/>
+        </w:rPr>
+        <w:t>okienko</w:t>
+      </w:r>
+      <w:proofErr w:type="gramEnd"/>
+      <w:r>
+        <w:rPr>
+          <w:highlight w:val="yellow"/>
+        </w:rPr>
+        <w:t xml:space="preserve"> serwera </w:t>
+      </w:r>
+      <w:proofErr w:type="spellStart"/>
+      <w:r>
+        <w:rPr>
+          <w:highlight w:val="yellow"/>
+        </w:rPr>
+        <w:t>wyswietlajace</w:t>
+      </w:r>
+      <w:proofErr w:type="spellEnd"/>
+      <w:r>
+        <w:rPr>
+          <w:highlight w:val="yellow"/>
+        </w:rPr>
+        <w:t xml:space="preserve"> logi z </w:t>
+      </w:r>
+      <w:proofErr w:type="spellStart"/>
+      <w:r>
+        <w:rPr>
+          <w:highlight w:val="yellow"/>
+        </w:rPr>
+        <w:t>mozliwoscia</w:t>
+      </w:r>
+      <w:proofErr w:type="spellEnd"/>
+      <w:r>
+        <w:rPr>
+          <w:highlight w:val="yellow"/>
+        </w:rPr>
+        <w:t xml:space="preserve"> podania portu i ilości </w:t>
+      </w:r>
+      <w:proofErr w:type="spellStart"/>
+      <w:r>
+        <w:rPr>
+          <w:highlight w:val="yellow"/>
+        </w:rPr>
+        <w:t>uzytkownikow</w:t>
+      </w:r>
+      <w:proofErr w:type="spellEnd"/>
+    </w:p>
+    <w:p>
+      <w:pPr>
+        <w:rPr>
+          <w:b/>
+          <w:highlight w:val="yellow"/>
+        </w:rPr>
+      </w:pPr>
+      <w:r>
+        <w:rPr>
+          <w:b/>
+          <w:highlight w:val="yellow"/>
         </w:rPr>
         <w:t>2. Zapis i odczyt plików:</w:t>
       </w:r>
@@ -120,48 +300,155 @@
       <w:pPr>
         <w:rPr>
           <w:b/>
-        </w:rPr>
-      </w:pPr>
-      <w:r>
-        <w:rPr>
-          <w:b/>
+          <w:highlight w:val="yellow"/>
+        </w:rPr>
+      </w:pPr>
+      <w:r>
+        <w:rPr>
+          <w:b/>
+          <w:highlight w:val="yellow"/>
         </w:rPr>
         <w:t>1.</w:t>
       </w:r>
       <w:r>
         <w:rPr>
           <w:b/>
-        </w:rPr>
-        <w:t>Klasa zapi i odczyt konfiguracji znajdującej się na serwerze i po stronie klienta</w:t>
-      </w:r>
-    </w:p>
-    <w:p>
-      <w:r>
-        <w:t>2. zapis</w:t>
-      </w:r>
-      <w:r>
-        <w:t xml:space="preserve"> do pliku Loginu i hasla</w:t>
-      </w:r>
-      <w:r>
+          <w:highlight w:val="yellow"/>
+        </w:rPr>
+        <w:t xml:space="preserve">Klasa </w:t>
+      </w:r>
+      <w:proofErr w:type="spellStart"/>
+      <w:r>
+        <w:rPr>
+          <w:b/>
+          <w:highlight w:val="yellow"/>
+        </w:rPr>
+        <w:t>zapi</w:t>
+      </w:r>
+      <w:proofErr w:type="spellEnd"/>
+      <w:r>
+        <w:rPr>
+          <w:b/>
+          <w:highlight w:val="yellow"/>
+        </w:rPr>
+        <w:t xml:space="preserve"> i odczyt konfiguracji znajdującej się na serwerze i po stronie klienta</w:t>
+      </w:r>
+    </w:p>
+    <w:p>
+      <w:pPr>
+        <w:rPr>
+          <w:highlight w:val="yellow"/>
+        </w:rPr>
+      </w:pPr>
+      <w:r>
+        <w:rPr>
+          <w:highlight w:val="yellow"/>
+        </w:rPr>
+        <w:t xml:space="preserve">2. </w:t>
+      </w:r>
+      <w:proofErr w:type="gramStart"/>
+      <w:r>
+        <w:rPr>
+          <w:highlight w:val="yellow"/>
+        </w:rPr>
+        <w:t>zapis</w:t>
+      </w:r>
+      <w:proofErr w:type="gramEnd"/>
+      <w:r>
+        <w:rPr>
+          <w:highlight w:val="yellow"/>
+        </w:rPr>
+        <w:t xml:space="preserve"> do pliku Loginu i </w:t>
+      </w:r>
+      <w:proofErr w:type="spellStart"/>
+      <w:r>
+        <w:rPr>
+          <w:highlight w:val="yellow"/>
+        </w:rPr>
+        <w:t>hasla</w:t>
+      </w:r>
+      <w:proofErr w:type="spellEnd"/>
+      <w:r>
+        <w:rPr>
+          <w:highlight w:val="yellow"/>
+        </w:rPr>
         <w:t xml:space="preserve">  2, 3</w:t>
       </w:r>
     </w:p>
     <w:p>
-      <w:r>
-        <w:t>3. odczyt loginu i hasla</w:t>
-      </w:r>
-      <w:r>
+      <w:pPr>
+        <w:rPr>
+          <w:highlight w:val="yellow"/>
+        </w:rPr>
+      </w:pPr>
+      <w:r>
+        <w:rPr>
+          <w:highlight w:val="yellow"/>
+        </w:rPr>
+        <w:t xml:space="preserve">3. </w:t>
+      </w:r>
+      <w:proofErr w:type="gramStart"/>
+      <w:r>
+        <w:rPr>
+          <w:highlight w:val="yellow"/>
+        </w:rPr>
+        <w:t>odczyt</w:t>
+      </w:r>
+      <w:proofErr w:type="gramEnd"/>
+      <w:r>
+        <w:rPr>
+          <w:highlight w:val="yellow"/>
+        </w:rPr>
+        <w:t xml:space="preserve"> loginu i </w:t>
+      </w:r>
+      <w:proofErr w:type="spellStart"/>
+      <w:r>
+        <w:rPr>
+          <w:highlight w:val="yellow"/>
+        </w:rPr>
+        <w:t>hasla</w:t>
+      </w:r>
+      <w:proofErr w:type="spellEnd"/>
+      <w:r>
+        <w:rPr>
+          <w:highlight w:val="yellow"/>
+        </w:rPr>
         <w:t xml:space="preserve"> 3</w:t>
       </w:r>
     </w:p>
     <w:p>
       <w:r>
+        <w:rPr>
+          <w:highlight w:val="yellow"/>
+        </w:rPr>
         <w:t>4..</w:t>
       </w:r>
-      <w:r>
-        <w:t>klasa do zarzadzania klasami pytan</w:t>
-      </w:r>
-      <w:r>
+      <w:proofErr w:type="gramStart"/>
+      <w:r>
+        <w:rPr>
+          <w:highlight w:val="yellow"/>
+        </w:rPr>
+        <w:t>klasa</w:t>
+      </w:r>
+      <w:proofErr w:type="gramEnd"/>
+      <w:r>
+        <w:rPr>
+          <w:highlight w:val="yellow"/>
+        </w:rPr>
+        <w:t xml:space="preserve"> do zarzadzania klasami </w:t>
+      </w:r>
+      <w:proofErr w:type="spellStart"/>
+      <w:r>
+        <w:rPr>
+          <w:highlight w:val="yellow"/>
+        </w:rPr>
+        <w:t>pytan</w:t>
+      </w:r>
+      <w:proofErr w:type="spellEnd"/>
+      <w:r>
+        <w:rPr>
+          <w:highlight w:val="yellow"/>
+        </w:rPr>
         <w:t xml:space="preserve"> 4</w:t>
       </w:r>
     </w:p>
@@ -184,7 +471,23 @@
         <w:spacing w:after="0"/>
       </w:pPr>
       <w:r>
-        <w:t>- watek akceptujący polaczenia nowych klientów, każdy klient ma dostać swój wlasny watek, bezpieczna logika zatrzymywania i uruchamiana watkow.</w:t>
+        <w:t xml:space="preserve">- watek akceptujący polaczenia nowych klientów, każdy klient ma dostać swój </w:t>
+      </w:r>
+      <w:proofErr w:type="spellStart"/>
+      <w:r>
+        <w:t>wlasny</w:t>
+      </w:r>
+      <w:proofErr w:type="spellEnd"/>
+      <w:r>
+        <w:t xml:space="preserve"> watek, bezpieczna logika zatrzymywania i uruchamiana </w:t>
+      </w:r>
+      <w:proofErr w:type="spellStart"/>
+      <w:r>
+        <w:t>watkow</w:t>
+      </w:r>
+      <w:proofErr w:type="spellEnd"/>
+      <w:r>
+        <w:t>.</w:t>
       </w:r>
     </w:p>
     <w:p>
@@ -194,8 +497,21 @@
       <w:r>
         <w:t xml:space="preserve">- Utworzenie </w:t>
       </w:r>
-      <w:r>
-        <w:t>watku klienta (w każdej chwili można było przerwac)</w:t>
+      <w:proofErr w:type="spellStart"/>
+      <w:r>
+        <w:t>watku</w:t>
+      </w:r>
+      <w:proofErr w:type="spellEnd"/>
+      <w:r>
+        <w:t xml:space="preserve"> klienta (w każdej chwili można było </w:t>
+      </w:r>
+      <w:proofErr w:type="spellStart"/>
+      <w:r>
+        <w:t>przerwac</w:t>
+      </w:r>
+      <w:proofErr w:type="spellEnd"/>
+      <w:r>
+        <w:t>)</w:t>
       </w:r>
     </w:p>
     <w:p>
@@ -223,7 +539,49 @@
         <w:rPr>
           <w:b/>
         </w:rPr>
-        <w:t xml:space="preserve">4. Bazy danych: ORM (np. Hibernate) lub JDBC dla: MySQL, PostgreSQL lub SQLite, </w:t>
+        <w:t xml:space="preserve">4. Bazy danych: ORM (np. </w:t>
+      </w:r>
+      <w:proofErr w:type="spellStart"/>
+      <w:r>
+        <w:rPr>
+          <w:b/>
+        </w:rPr>
+        <w:t>Hibernate</w:t>
+      </w:r>
+      <w:proofErr w:type="spellEnd"/>
+      <w:r>
+        <w:rPr>
+          <w:b/>
+        </w:rPr>
+        <w:t xml:space="preserve">) lub JDBC dla: MySQL, </w:t>
+      </w:r>
+      <w:proofErr w:type="spellStart"/>
+      <w:r>
+        <w:rPr>
+          <w:b/>
+        </w:rPr>
+        <w:t>PostgreSQL</w:t>
+      </w:r>
+      <w:proofErr w:type="spellEnd"/>
+      <w:r>
+        <w:rPr>
+          <w:b/>
+        </w:rPr>
+        <w:t xml:space="preserve"> lub </w:t>
+      </w:r>
+      <w:proofErr w:type="spellStart"/>
+      <w:r>
+        <w:rPr>
+          <w:b/>
+        </w:rPr>
+        <w:t>SQLite</w:t>
+      </w:r>
+      <w:proofErr w:type="spellEnd"/>
+      <w:r>
+        <w:rPr>
+          <w:b/>
+        </w:rPr>
+        <w:t xml:space="preserve">, </w:t>
       </w:r>
     </w:p>
     <w:p>
@@ -239,7 +597,39 @@
           <w:i/>
           <w:u w:val="single"/>
         </w:rPr>
-        <w:t>- Stworzenie bazy danych(około 4 tabeli), jdbc, crud, Zaprojektowanie relacji w bazie.</w:t>
+        <w:t xml:space="preserve">- Stworzenie bazy danych(około 4 tabeli), </w:t>
+      </w:r>
+      <w:proofErr w:type="spellStart"/>
+      <w:r>
+        <w:rPr>
+          <w:i/>
+          <w:u w:val="single"/>
+        </w:rPr>
+        <w:t>jdbc</w:t>
+      </w:r>
+      <w:proofErr w:type="spellEnd"/>
+      <w:r>
+        <w:rPr>
+          <w:i/>
+          <w:u w:val="single"/>
+        </w:rPr>
+        <w:t xml:space="preserve">, </w:t>
+      </w:r>
+      <w:proofErr w:type="spellStart"/>
+      <w:r>
+        <w:rPr>
+          <w:i/>
+          <w:u w:val="single"/>
+        </w:rPr>
+        <w:t>crud</w:t>
+      </w:r>
+      <w:proofErr w:type="spellEnd"/>
+      <w:r>
+        <w:rPr>
+          <w:i/>
+          <w:u w:val="single"/>
+        </w:rPr>
+        <w:t>, Zaprojektowanie relacji w bazie.</w:t>
       </w:r>
     </w:p>
     <w:p>
@@ -255,7 +645,55 @@
           <w:i/>
           <w:u w:val="single"/>
         </w:rPr>
-        <w:t>-logika autoryzacji(sprawdz zalogowany, sprawdz użytkownik, sprawdz rejestracje, logika logowania)</w:t>
+        <w:t>-logika autoryzacji(</w:t>
+      </w:r>
+      <w:proofErr w:type="spellStart"/>
+      <w:r>
+        <w:rPr>
+          <w:i/>
+          <w:u w:val="single"/>
+        </w:rPr>
+        <w:t>sprawdz</w:t>
+      </w:r>
+      <w:proofErr w:type="spellEnd"/>
+      <w:r>
+        <w:rPr>
+          <w:i/>
+          <w:u w:val="single"/>
+        </w:rPr>
+        <w:t xml:space="preserve"> zalogowany, </w:t>
+      </w:r>
+      <w:proofErr w:type="spellStart"/>
+      <w:r>
+        <w:rPr>
+          <w:i/>
+          <w:u w:val="single"/>
+        </w:rPr>
+        <w:t>sprawdz</w:t>
+      </w:r>
+      <w:proofErr w:type="spellEnd"/>
+      <w:r>
+        <w:rPr>
+          <w:i/>
+          <w:u w:val="single"/>
+        </w:rPr>
+        <w:t xml:space="preserve"> użytkownik, </w:t>
+      </w:r>
+      <w:proofErr w:type="spellStart"/>
+      <w:r>
+        <w:rPr>
+          <w:i/>
+          <w:u w:val="single"/>
+        </w:rPr>
+        <w:t>sprawdz</w:t>
+      </w:r>
+      <w:proofErr w:type="spellEnd"/>
+      <w:r>
+        <w:rPr>
+          <w:i/>
+          <w:u w:val="single"/>
+        </w:rPr>
+        <w:t xml:space="preserve"> rejestracje, logika logowania)</w:t>
       </w:r>
     </w:p>
     <w:p>
@@ -278,175 +716,364 @@
           <w:i/>
           <w:u w:val="single"/>
         </w:rPr>
+        <w:t>!!</w:t>
+      </w:r>
+    </w:p>
+    <w:p>
+      <w:pPr>
+        <w:spacing w:after="0"/>
+        <w:rPr>
+          <w:i/>
+          <w:u w:val="single"/>
+        </w:rPr>
+      </w:pPr>
+      <w:r>
+        <w:rPr>
+          <w:i/>
+          <w:u w:val="single"/>
+        </w:rPr>
+        <w:t>Osobna klasa</w:t>
+      </w:r>
+    </w:p>
+    <w:p>
+      <w:pPr>
+        <w:spacing w:after="0"/>
+      </w:pPr>
+      <w:r>
+        <w:t xml:space="preserve"> - wczytywanie pytań; </w:t>
+      </w:r>
+      <w:r>
+        <w:t>Implementacja interfejsu p</w:t>
+      </w:r>
+      <w:r>
+        <w:t xml:space="preserve">omiędzy bazą danych a programem(na wyższym poziomie niż </w:t>
+      </w:r>
+      <w:proofErr w:type="spellStart"/>
+      <w:r>
+        <w:t>crud</w:t>
+      </w:r>
+      <w:proofErr w:type="spellEnd"/>
+      <w:r>
+        <w:t>)</w:t>
+      </w:r>
+    </w:p>
+    <w:p>
+      <w:pPr>
+        <w:spacing w:after="0"/>
+      </w:pPr>
+      <w:r>
+        <w:t xml:space="preserve">-pobieranie </w:t>
+      </w:r>
+      <w:proofErr w:type="spellStart"/>
+      <w:r>
+        <w:t>pytan</w:t>
+      </w:r>
+      <w:proofErr w:type="spellEnd"/>
+      <w:r>
+        <w:t xml:space="preserve"> na podstawie poziomu </w:t>
+      </w:r>
+      <w:proofErr w:type="spellStart"/>
+      <w:r>
+        <w:t>pytan</w:t>
+      </w:r>
+      <w:proofErr w:type="spellEnd"/>
+      <w:r>
+        <w:t xml:space="preserve">, przetrzymywanie najlepszych </w:t>
+      </w:r>
+      <w:proofErr w:type="spellStart"/>
+      <w:r>
+        <w:t>wynikow</w:t>
+      </w:r>
+      <w:proofErr w:type="spellEnd"/>
+    </w:p>
+    <w:p>
+      <w:pPr>
+        <w:spacing w:after="0"/>
+      </w:pPr>
+      <w:r>
+        <w:br/>
+      </w:r>
+      <w:r>
+        <w:br/>
+        <w:t>-</w:t>
+      </w:r>
+      <w:r>
+        <w:t>//</w:t>
+      </w:r>
+      <w:r>
+        <w:t xml:space="preserve"> Wykonanie połączenia przy użyciu </w:t>
+      </w:r>
+      <w:proofErr w:type="spellStart"/>
+      <w:r>
+        <w:t>Hibernate</w:t>
+      </w:r>
+      <w:proofErr w:type="spellEnd"/>
+      <w:r>
+        <w:t xml:space="preserve">. </w:t>
+      </w:r>
+      <w:r>
+        <w:br/>
+      </w:r>
+    </w:p>
+    <w:p>
+      <w:pPr>
+        <w:spacing w:after="0"/>
+        <w:rPr>
+          <w:b/>
+        </w:rPr>
+      </w:pPr>
+      <w:r>
+        <w:br/>
+      </w:r>
+      <w:r>
+        <w:rPr>
+          <w:b/>
+        </w:rPr>
+        <w:t xml:space="preserve">5. Komunikacja sieciowa: </w:t>
+      </w:r>
+      <w:proofErr w:type="spellStart"/>
+      <w:r>
+        <w:rPr>
+          <w:b/>
+        </w:rPr>
+        <w:t>sockety</w:t>
+      </w:r>
+      <w:proofErr w:type="spellEnd"/>
+      <w:r>
+        <w:rPr>
+          <w:b/>
+        </w:rPr>
+        <w:t xml:space="preserve"> lub RMI, </w:t>
+      </w:r>
+    </w:p>
+    <w:p>
+      <w:pPr>
+        <w:spacing w:after="0"/>
+      </w:pPr>
+      <w:r>
+        <w:t xml:space="preserve">-zaprojektowanie prostego </w:t>
+      </w:r>
+      <w:proofErr w:type="spellStart"/>
+      <w:r>
+        <w:t>protokolu</w:t>
+      </w:r>
+      <w:proofErr w:type="spellEnd"/>
+      <w:r>
+        <w:t xml:space="preserve"> komunikacji(</w:t>
+      </w:r>
+      <w:proofErr w:type="spellStart"/>
+      <w:r>
+        <w:t>output</w:t>
+      </w:r>
+      <w:proofErr w:type="spellEnd"/>
+      <w:r>
+        <w:t xml:space="preserve"> data </w:t>
+      </w:r>
+      <w:proofErr w:type="spellStart"/>
+      <w:r>
+        <w:t>stream</w:t>
+      </w:r>
+      <w:proofErr w:type="spellEnd"/>
+      <w:r>
         <w:t xml:space="preserve"> </w:t>
       </w:r>
-      <w:r>
-        <w:rPr>
-          <w:i/>
-          <w:u w:val="single"/>
-        </w:rPr>
-        <w:t>Emial, wiek, walidacja pelna!!</w:t>
+      <w:proofErr w:type="spellStart"/>
+      <w:r>
+        <w:t>wysylane</w:t>
+      </w:r>
+      <w:proofErr w:type="spellEnd"/>
+      <w:r>
+        <w:t xml:space="preserve"> proste ramki i za pomocą </w:t>
+      </w:r>
+      <w:proofErr w:type="spellStart"/>
+      <w:r>
+        <w:t>input</w:t>
+      </w:r>
+      <w:proofErr w:type="spellEnd"/>
+      <w:r>
+        <w:t xml:space="preserve"> data </w:t>
+      </w:r>
+      <w:proofErr w:type="spellStart"/>
+      <w:r>
+        <w:t>stream</w:t>
+      </w:r>
+      <w:proofErr w:type="spellEnd"/>
+      <w:r>
+        <w:t xml:space="preserve"> odczyt po stronie klienta)</w:t>
       </w:r>
     </w:p>
     <w:p>
       <w:pPr>
         <w:spacing w:after="0"/>
-        <w:rPr>
-          <w:i/>
-          <w:u w:val="single"/>
-        </w:rPr>
-      </w:pPr>
-      <w:r>
-        <w:rPr>
-          <w:i/>
-          <w:u w:val="single"/>
-        </w:rPr>
-        <w:t>Osobna klasa</w:t>
-      </w:r>
+      </w:pPr>
+      <w:r>
+        <w:lastRenderedPageBreak/>
+        <w:t xml:space="preserve">- utworzenie serwera pozwalającego na łączenie się zawodników; </w:t>
+      </w:r>
+      <w:r>
+        <w:br/>
+        <w:t>- dodanie funkcjonalności ł</w:t>
+      </w:r>
+      <w:r>
+        <w:t>ączenia się programu z serwerem(logika klienta</w:t>
+      </w:r>
+      <w:proofErr w:type="gramStart"/>
+      <w:r>
+        <w:t>)</w:t>
+      </w:r>
+      <w:r>
+        <w:br/>
+        <w:t>-prosty</w:t>
+      </w:r>
+      <w:proofErr w:type="gramEnd"/>
+      <w:r>
+        <w:t xml:space="preserve"> czat w ramach </w:t>
+      </w:r>
+      <w:proofErr w:type="spellStart"/>
+      <w:r>
+        <w:t>protokolu</w:t>
+      </w:r>
+      <w:proofErr w:type="spellEnd"/>
+    </w:p>
+    <w:p>
+      <w:pPr>
+        <w:spacing w:after="0"/>
+      </w:pPr>
+      <w:r>
+        <w:t xml:space="preserve"> - baza danych na serwerze </w:t>
+      </w:r>
+      <w:r>
+        <w:t>(</w:t>
+      </w:r>
+      <w:proofErr w:type="spellStart"/>
+      <w:r>
+        <w:t>spiecie</w:t>
+      </w:r>
+      <w:proofErr w:type="spellEnd"/>
+      <w:r>
+        <w:t xml:space="preserve"> bazy danych z logika serwera)</w:t>
+      </w:r>
+    </w:p>
+    <w:p>
+      <w:pPr>
+        <w:spacing w:after="0"/>
+        <w:rPr>
+          <w:b/>
+        </w:rPr>
+      </w:pPr>
+      <w:r>
+        <w:rPr>
+          <w:b/>
+        </w:rPr>
+        <w:t>6. Zaproponowane przez studenta (np. wzorce projektowe)</w:t>
+      </w:r>
+    </w:p>
+    <w:p>
+      <w:pPr>
+        <w:spacing w:after="0" w:line="240" w:lineRule="auto"/>
+      </w:pPr>
+      <w:r>
+        <w:t>-</w:t>
+      </w:r>
+      <w:proofErr w:type="spellStart"/>
+      <w:r>
+        <w:t>rozne</w:t>
+      </w:r>
+      <w:proofErr w:type="spellEnd"/>
+      <w:r>
+        <w:t xml:space="preserve"> </w:t>
+      </w:r>
+      <w:proofErr w:type="spellStart"/>
+      <w:r>
+        <w:t>werjse</w:t>
+      </w:r>
+      <w:proofErr w:type="spellEnd"/>
+      <w:r>
+        <w:t xml:space="preserve"> quizu(pojedynczy </w:t>
+      </w:r>
+      <w:proofErr w:type="spellStart"/>
+      <w:r>
+        <w:t>wybor</w:t>
+      </w:r>
+      <w:proofErr w:type="spellEnd"/>
+      <w:r>
+        <w:t xml:space="preserve">, wielokrotny </w:t>
+      </w:r>
+      <w:proofErr w:type="spellStart"/>
+      <w:r>
+        <w:t>wybor</w:t>
+      </w:r>
+      <w:proofErr w:type="spellEnd"/>
+      <w:r>
+        <w:t>)</w:t>
+      </w:r>
+    </w:p>
+    <w:p>
+      <w:pPr>
+        <w:spacing w:after="0" w:line="240" w:lineRule="auto"/>
+      </w:pPr>
+      <w:r>
+        <w:t>-polacz odpowiedzi,</w:t>
+      </w:r>
+    </w:p>
+    <w:p>
+      <w:pPr>
+        <w:spacing w:after="0" w:line="240" w:lineRule="auto"/>
+      </w:pPr>
+      <w:r>
+        <w:t>- poprawki kosmetyczne interfejsu</w:t>
+      </w:r>
+      <w:proofErr w:type="gramStart"/>
+      <w:r>
+        <w:t>;</w:t>
+      </w:r>
+      <w:r>
+        <w:br/>
+      </w:r>
+      <w:r>
+        <w:t>- sprawdzanie</w:t>
+      </w:r>
+      <w:proofErr w:type="gramEnd"/>
+      <w:r>
+        <w:t xml:space="preserve"> </w:t>
+      </w:r>
+      <w:proofErr w:type="spellStart"/>
+      <w:r>
+        <w:t>sily</w:t>
+      </w:r>
+      <w:proofErr w:type="spellEnd"/>
+      <w:r>
+        <w:t xml:space="preserve"> </w:t>
+      </w:r>
+      <w:proofErr w:type="spellStart"/>
+      <w:r>
+        <w:t>hasla</w:t>
+      </w:r>
+      <w:proofErr w:type="spellEnd"/>
+    </w:p>
+    <w:p/>
+    <w:p/>
+    <w:p/>
+    <w:p>
       <w:bookmarkStart w:id="0" w:name="_GoBack"/>
       <w:bookmarkEnd w:id="0"/>
-    </w:p>
-    <w:p>
-      <w:pPr>
-        <w:spacing w:after="0"/>
-      </w:pPr>
-      <w:r>
-        <w:t xml:space="preserve"> - wczytywanie pytań; </w:t>
-      </w:r>
-      <w:r>
-        <w:t>Implementacja interfejsu p</w:t>
-      </w:r>
-      <w:r>
-        <w:t>omiędzy bazą danych a programem(na wyższym poziomie niż crud)</w:t>
-      </w:r>
-    </w:p>
-    <w:p>
-      <w:pPr>
-        <w:spacing w:after="0"/>
-      </w:pPr>
-      <w:r>
-        <w:t>-pobieranie pytan na podstawie poziomu pytan, przetrzymywanie najlepszych wynikow</w:t>
-      </w:r>
-    </w:p>
-    <w:p>
-      <w:pPr>
-        <w:spacing w:after="0"/>
-      </w:pPr>
-      <w:r>
-        <w:br/>
-      </w:r>
-      <w:r>
-        <w:br/>
-        <w:t>-</w:t>
-      </w:r>
-      <w:r>
-        <w:t>//</w:t>
-      </w:r>
-      <w:r>
-        <w:t xml:space="preserve"> Wykonanie połączenia przy użyciu Hibernate. </w:t>
-      </w:r>
-      <w:r>
-        <w:br/>
-      </w:r>
-    </w:p>
-    <w:p>
-      <w:pPr>
-        <w:spacing w:after="0"/>
-        <w:rPr>
-          <w:b/>
-        </w:rPr>
-      </w:pPr>
-      <w:r>
-        <w:br/>
-      </w:r>
-      <w:r>
-        <w:rPr>
-          <w:b/>
-        </w:rPr>
-        <w:t xml:space="preserve">5. Komunikacja sieciowa: sockety lub RMI, </w:t>
-      </w:r>
-    </w:p>
-    <w:p>
-      <w:pPr>
-        <w:spacing w:after="0"/>
-      </w:pPr>
-      <w:r>
-        <w:t>-zaprojektowanie prostego protokolu komunikacji(output data stream wysylane proste ramki i za pomocą input data stream odczyt po stronie klienta)</w:t>
-      </w:r>
-    </w:p>
-    <w:p>
-      <w:pPr>
-        <w:spacing w:after="0"/>
-      </w:pPr>
-      <w:r>
-        <w:lastRenderedPageBreak/>
-        <w:t xml:space="preserve">- utworzenie serwera pozwalającego na łączenie się zawodników; </w:t>
-      </w:r>
-      <w:r>
-        <w:br/>
-        <w:t>- dodanie funkcjonalności ł</w:t>
-      </w:r>
-      <w:r>
-        <w:t>ączenia się programu z serwerem(logika klienta)</w:t>
-      </w:r>
-      <w:r>
-        <w:br/>
-        <w:t>-prosty czat w ramach protokolu</w:t>
-      </w:r>
-    </w:p>
-    <w:p>
-      <w:pPr>
-        <w:spacing w:after="0"/>
-      </w:pPr>
-      <w:r>
-        <w:t xml:space="preserve"> - baza danych na serwerze </w:t>
-      </w:r>
-      <w:r>
-        <w:t>(spiecie bazy danych z logika serwera)</w:t>
-      </w:r>
-    </w:p>
-    <w:p>
-      <w:pPr>
-        <w:spacing w:after="0"/>
-        <w:rPr>
-          <w:b/>
-        </w:rPr>
-      </w:pPr>
-      <w:r>
-        <w:rPr>
-          <w:b/>
-        </w:rPr>
-        <w:t>6. Zaproponowane przez studenta (np. wzorce projektowe)</w:t>
-      </w:r>
-    </w:p>
-    <w:p>
-      <w:pPr>
-        <w:spacing w:after="0" w:line="240" w:lineRule="auto"/>
-      </w:pPr>
-      <w:r>
-        <w:t>-rozne werjse quizu(pojedynczy wybor, wielokrotny wybor)</w:t>
-      </w:r>
-    </w:p>
-    <w:p>
-      <w:pPr>
-        <w:spacing w:after="0" w:line="240" w:lineRule="auto"/>
-      </w:pPr>
-      <w:r>
-        <w:t>-polacz odpowiedzi,</w:t>
-      </w:r>
-    </w:p>
-    <w:p>
-      <w:pPr>
-        <w:spacing w:after="0" w:line="240" w:lineRule="auto"/>
-      </w:pPr>
-      <w:r>
-        <w:t>- poprawki kosmetyczne interfejsu;</w:t>
-      </w:r>
-      <w:r>
-        <w:br/>
-      </w:r>
-    </w:p>
-    <w:p/>
+      <w:proofErr w:type="spellStart"/>
+      <w:r>
+        <w:t>Pattern</w:t>
+      </w:r>
+      <w:proofErr w:type="spellEnd"/>
+      <w:r>
+        <w:t xml:space="preserve"> </w:t>
+      </w:r>
+      <w:proofErr w:type="spellStart"/>
+      <w:r>
+        <w:t>hibernate</w:t>
+      </w:r>
+      <w:proofErr w:type="spellEnd"/>
+      <w:r>
+        <w:t xml:space="preserve"> </w:t>
+      </w:r>
+    </w:p>
     <w:sectPr>
       <w:pgSz w:w="11906" w:h="16838"/>
       <w:pgMar w:top="1417" w:right="1417" w:bottom="1417" w:left="1417" w:header="708" w:footer="708" w:gutter="0"/>

</xml_diff>